<commit_message>
Kommentert w3schools i dokumentasjon
</commit_message>
<xml_diff>
--- a/Dokumenstasjon/Oppsummering.docx
+++ b/Dokumenstasjon/Oppsummering.docx
@@ -98,6 +98,26 @@
     </w:p>
     <w:p>
       <w:pPr>
+        <w:pStyle w:val="NormalWeb"/>
+        <w:shd w:val="clear" w:color="auto" w:fill="FFFFFF"/>
+        <w:spacing w:before="0" w:beforeAutospacing="0" w:after="240" w:afterAutospacing="0"/>
+        <w:rPr>
+          <w:rFonts w:ascii="Malgun Gothic" w:eastAsia="Malgun Gothic" w:hAnsi="Malgun Gothic" w:cs="Arial"/>
+          <w:color w:val="24292E"/>
+        </w:rPr>
+      </w:pPr>
+      <w:r>
+        <w:rPr>
+          <w:rFonts w:ascii="Malgun Gothic" w:eastAsia="Malgun Gothic" w:hAnsi="Malgun Gothic" w:cs="Arial"/>
+          <w:color w:val="24292E"/>
+        </w:rPr>
+        <w:t>Vi har brukte kode fra w3schools som en del av prosjektet. Der dette er tilfellet har vi kommentert det i kode-fila.</w:t>
+      </w:r>
+      <w:bookmarkStart w:id="0" w:name="_GoBack"/>
+      <w:bookmarkEnd w:id="0"/>
+    </w:p>
+    <w:p>
+      <w:pPr>
         <w:pStyle w:val="Overskrift3"/>
         <w:shd w:val="clear" w:color="auto" w:fill="FFFFFF"/>
         <w:spacing w:before="360" w:beforeAutospacing="0" w:after="240" w:afterAutospacing="0"/>
@@ -117,8 +137,6 @@
         </w:rPr>
         <w:t>Brukergrensesnitt</w:t>
       </w:r>
-      <w:bookmarkStart w:id="0" w:name="_GoBack"/>
-      <w:bookmarkEnd w:id="0"/>
     </w:p>
     <w:p>
       <w:pPr>
@@ -438,6 +456,7 @@
           <w:sz w:val="22"/>
           <w:szCs w:val="22"/>
         </w:rPr>
+        <w:lastRenderedPageBreak/>
         <w:t xml:space="preserve">På nettstedet kan du navigere deg mellom de forskjellige sidene ved hjelp av en </w:t>
       </w:r>
       <w:proofErr w:type="spellStart"/>
@@ -559,7 +578,6 @@
           <w:rFonts w:ascii="Malgun Gothic" w:eastAsia="Malgun Gothic" w:hAnsi="Malgun Gothic" w:cs="Arial"/>
           <w:color w:val="24292E"/>
         </w:rPr>
-        <w:lastRenderedPageBreak/>
         <w:t>Teknologi</w:t>
       </w:r>
     </w:p>
@@ -963,6 +981,7 @@
           <w:sz w:val="30"/>
           <w:szCs w:val="30"/>
         </w:rPr>
+        <w:lastRenderedPageBreak/>
         <w:t>Koding</w:t>
       </w:r>
     </w:p>
@@ -1003,7 +1022,6 @@
           <w:sz w:val="30"/>
           <w:szCs w:val="30"/>
         </w:rPr>
-        <w:lastRenderedPageBreak/>
         <w:t>Overambisiøs plan</w:t>
       </w:r>
     </w:p>
@@ -1024,43 +1042,7 @@
           <w:sz w:val="22"/>
           <w:szCs w:val="22"/>
         </w:rPr>
-        <w:t xml:space="preserve">Til tider var nettstedet litt overveldende, spesielt når vi ikke hadde laget </w:t>
-      </w:r>
-      <w:r>
-        <w:rPr>
-          <w:rFonts w:ascii="Malgun Gothic" w:eastAsia="Malgun Gothic" w:hAnsi="Malgun Gothic" w:cs="Arial"/>
-          <w:color w:val="000000"/>
-          <w:sz w:val="22"/>
-          <w:szCs w:val="22"/>
-        </w:rPr>
-        <w:t>PHP</w:t>
-      </w:r>
-      <w:r>
-        <w:rPr>
-          <w:rFonts w:ascii="Malgun Gothic" w:eastAsia="Malgun Gothic" w:hAnsi="Malgun Gothic" w:cs="Arial"/>
-          <w:color w:val="000000"/>
-          <w:sz w:val="22"/>
-          <w:szCs w:val="22"/>
-        </w:rPr>
-        <w:t xml:space="preserve">-databasen-nettsidene enda, og ikke visste hva slags problemer vi kom til å få. Derfor kuttet vi flere nettsider fra den opprinnelige planen og fokuserte mer på det som var igjen. Blant annet ble TABELL og KAMPER slått sammen og SPONSORER droppet helt. Den følelsen forsvant de vi begynte med </w:t>
-      </w:r>
-      <w:r>
-        <w:rPr>
-          <w:rFonts w:ascii="Malgun Gothic" w:eastAsia="Malgun Gothic" w:hAnsi="Malgun Gothic" w:cs="Arial"/>
-          <w:color w:val="000000"/>
-          <w:sz w:val="22"/>
-          <w:szCs w:val="22"/>
-        </w:rPr>
-        <w:t>PHP</w:t>
-      </w:r>
-      <w:r>
-        <w:rPr>
-          <w:rFonts w:ascii="Malgun Gothic" w:eastAsia="Malgun Gothic" w:hAnsi="Malgun Gothic" w:cs="Arial"/>
-          <w:color w:val="000000"/>
-          <w:sz w:val="22"/>
-          <w:szCs w:val="22"/>
-        </w:rPr>
-        <w:t xml:space="preserve"> og </w:t>
+        <w:t xml:space="preserve">Til tider var nettstedet litt overveldende, spesielt når vi ikke hadde laget PHP-databasen-nettsidene enda, og ikke visste hva slags problemer vi kom til å få. Derfor kuttet vi flere nettsider fra den opprinnelige planen og fokuserte mer på det som var igjen. Blant annet ble TABELL og KAMPER slått sammen og SPONSORER droppet helt. Den følelsen forsvant de vi begynte med PHP og </w:t>
       </w:r>
       <w:proofErr w:type="spellStart"/>
       <w:r>
@@ -1080,79 +1062,7 @@
           <w:sz w:val="22"/>
           <w:szCs w:val="22"/>
         </w:rPr>
-        <w:t>, og det meste gikk på skinner fra da av.</w:t>
-      </w:r>
-      <w:r>
-        <w:rPr>
-          <w:rFonts w:ascii="Malgun Gothic" w:eastAsia="Malgun Gothic" w:hAnsi="Malgun Gothic" w:cs="Arial"/>
-          <w:color w:val="000000"/>
-          <w:sz w:val="22"/>
-          <w:szCs w:val="22"/>
-        </w:rPr>
-        <w:t xml:space="preserve"> </w:t>
-      </w:r>
-      <w:r>
-        <w:rPr>
-          <w:rFonts w:ascii="Malgun Gothic" w:eastAsia="Malgun Gothic" w:hAnsi="Malgun Gothic" w:cs="Arial"/>
-          <w:color w:val="000000"/>
-          <w:sz w:val="22"/>
-          <w:szCs w:val="22"/>
-        </w:rPr>
-        <w:t>Vi var heller ik</w:t>
-      </w:r>
-      <w:r>
-        <w:rPr>
-          <w:rFonts w:ascii="Malgun Gothic" w:eastAsia="Malgun Gothic" w:hAnsi="Malgun Gothic" w:cs="Arial"/>
-          <w:color w:val="000000"/>
-          <w:sz w:val="22"/>
-          <w:szCs w:val="22"/>
-        </w:rPr>
-        <w:t>k</w:t>
-      </w:r>
-      <w:r>
-        <w:rPr>
-          <w:rFonts w:ascii="Malgun Gothic" w:eastAsia="Malgun Gothic" w:hAnsi="Malgun Gothic" w:cs="Arial"/>
-          <w:color w:val="000000"/>
-          <w:sz w:val="22"/>
-          <w:szCs w:val="22"/>
-        </w:rPr>
-        <w:t>e helt fornøyd med CSS</w:t>
-      </w:r>
-      <w:r>
-        <w:rPr>
-          <w:rFonts w:ascii="Malgun Gothic" w:eastAsia="Malgun Gothic" w:hAnsi="Malgun Gothic" w:cs="Arial"/>
-          <w:color w:val="000000"/>
-          <w:sz w:val="22"/>
-          <w:szCs w:val="22"/>
-        </w:rPr>
-        <w:t>-</w:t>
-      </w:r>
-      <w:r>
-        <w:rPr>
-          <w:rFonts w:ascii="Malgun Gothic" w:eastAsia="Malgun Gothic" w:hAnsi="Malgun Gothic" w:cs="Arial"/>
-          <w:color w:val="000000"/>
-          <w:sz w:val="22"/>
-          <w:szCs w:val="22"/>
-        </w:rPr>
-        <w:t xml:space="preserve">en på nettsiden, men en </w:t>
-      </w:r>
-      <w:r>
-        <w:rPr>
-          <w:rFonts w:ascii="Malgun Gothic" w:eastAsia="Malgun Gothic" w:hAnsi="Malgun Gothic" w:cs="Arial"/>
-          <w:color w:val="000000"/>
-          <w:sz w:val="22"/>
-          <w:szCs w:val="22"/>
-        </w:rPr>
-        <w:t>lørdagskveld</w:t>
-      </w:r>
-      <w:r>
-        <w:rPr>
-          <w:rFonts w:ascii="Malgun Gothic" w:eastAsia="Malgun Gothic" w:hAnsi="Malgun Gothic" w:cs="Arial"/>
-          <w:color w:val="000000"/>
-          <w:sz w:val="22"/>
-          <w:szCs w:val="22"/>
-        </w:rPr>
-        <w:t xml:space="preserve"> var nok til å rette opp i det.</w:t>
+        <w:t>, og det meste gikk på skinner fra da av. Vi var heller ikke helt fornøyd med CSS-en på nettsiden, men en lørdagskveld var nok til å rette opp i det.</w:t>
       </w:r>
     </w:p>
     <w:sectPr>

</xml_diff>